<commit_message>
Teste: criando novos casos de teste para a especificação de salvar as alterações dos campos
</commit_message>
<xml_diff>
--- a/Engenharia/Engenharia de Testes/Funcionalidades/Exibir ao gerente quais campos o empreendedor alterou/Exibir ao gerente quais campos o empreendedor alterou (Tabela de Custos Fixos).docx
+++ b/Engenharia/Engenharia de Testes/Funcionalidades/Exibir ao gerente quais campos o empreendedor alterou/Exibir ao gerente quais campos o empreendedor alterou (Tabela de Custos Fixos).docx
@@ -41,7 +41,53 @@
                 <w:sz w:val="30"/>
                 <w:szCs w:val="30"/>
               </w:rPr>
-              <w:t xml:space="preserve">ID User Story : MGP-68 </w:t>
+              <w:t xml:space="preserve">ID </w:t>
+            </w:r>
+            <w:proofErr w:type="spellStart"/>
+            <w:r>
+              <w:rPr>
+                <w:b/>
+                <w:sz w:val="30"/>
+                <w:szCs w:val="30"/>
+              </w:rPr>
+              <w:t>User</w:t>
+            </w:r>
+            <w:proofErr w:type="spellEnd"/>
+            <w:r>
+              <w:rPr>
+                <w:b/>
+                <w:sz w:val="30"/>
+                <w:szCs w:val="30"/>
+              </w:rPr>
+              <w:t xml:space="preserve"> </w:t>
+            </w:r>
+            <w:proofErr w:type="spellStart"/>
+            <w:proofErr w:type="gramStart"/>
+            <w:r>
+              <w:rPr>
+                <w:b/>
+                <w:sz w:val="30"/>
+                <w:szCs w:val="30"/>
+              </w:rPr>
+              <w:t>Story</w:t>
+            </w:r>
+            <w:proofErr w:type="spellEnd"/>
+            <w:r>
+              <w:rPr>
+                <w:b/>
+                <w:sz w:val="30"/>
+                <w:szCs w:val="30"/>
+              </w:rPr>
+              <w:t xml:space="preserve"> :</w:t>
+            </w:r>
+            <w:proofErr w:type="gramEnd"/>
+            <w:r>
+              <w:rPr>
+                <w:b/>
+                <w:sz w:val="30"/>
+                <w:szCs w:val="30"/>
+              </w:rPr>
+              <w:t xml:space="preserve"> MGP-68 </w:t>
             </w:r>
           </w:p>
           <w:p>
@@ -220,7 +266,21 @@
               <w:rPr>
                 <w:b/>
               </w:rPr>
-              <w:t xml:space="preserve">Estar logado como </w:t>
+              <w:t xml:space="preserve">Estar </w:t>
+            </w:r>
+            <w:proofErr w:type="spellStart"/>
+            <w:r>
+              <w:rPr>
+                <w:b/>
+              </w:rPr>
+              <w:t>logado</w:t>
+            </w:r>
+            <w:proofErr w:type="spellEnd"/>
+            <w:r>
+              <w:rPr>
+                <w:b/>
+              </w:rPr>
+              <w:t xml:space="preserve"> como </w:t>
             </w:r>
             <w:r>
               <w:rPr>
@@ -329,6 +389,7 @@
                 <w:b/>
               </w:rPr>
             </w:pPr>
+            <w:bookmarkStart w:id="0" w:name="_GoBack" w:colFirst="2" w:colLast="2"/>
             <w:r>
               <w:rPr>
                 <w:b/>
@@ -357,7 +418,35 @@
               <w:rPr>
                 <w:b/>
               </w:rPr>
-              <w:t>Estar logado como empreendedor, e estar revisando um plano de negócio que já foi submetido.</w:t>
+              <w:t xml:space="preserve">Estar </w:t>
+            </w:r>
+            <w:proofErr w:type="spellStart"/>
+            <w:r>
+              <w:rPr>
+                <w:b/>
+              </w:rPr>
+              <w:t>logado</w:t>
+            </w:r>
+            <w:proofErr w:type="spellEnd"/>
+            <w:r>
+              <w:rPr>
+                <w:b/>
+              </w:rPr>
+              <w:t xml:space="preserve"> como gerente de relacionamentos, e estar avaliando um plano de negócio </w:t>
+            </w:r>
+            <w:proofErr w:type="spellStart"/>
+            <w:r>
+              <w:rPr>
+                <w:b/>
+              </w:rPr>
+              <w:t>reesubmetido</w:t>
+            </w:r>
+            <w:proofErr w:type="spellEnd"/>
+            <w:r>
+              <w:rPr>
+                <w:b/>
+              </w:rPr>
+              <w:t>.</w:t>
             </w:r>
           </w:p>
         </w:tc>
@@ -376,7 +465,25 @@
               <w:rPr>
                 <w:b/>
               </w:rPr>
-              <w:t>O empreendedor exclui uma linha de custos fixos na tabela.</w:t>
+              <w:t>O empreendedor adiciona uma</w:t>
+            </w:r>
+            <w:r>
+              <w:rPr>
+                <w:b/>
+              </w:rPr>
+              <w:t xml:space="preserve"> nova</w:t>
+            </w:r>
+            <w:r>
+              <w:rPr>
+                <w:b/>
+              </w:rPr>
+              <w:t xml:space="preserve"> linha na tabela de custos fixos</w:t>
+            </w:r>
+            <w:r>
+              <w:rPr>
+                <w:b/>
+              </w:rPr>
+              <w:t xml:space="preserve"> desde a última avaliação</w:t>
             </w:r>
           </w:p>
         </w:tc>
@@ -389,13 +496,7 @@
               <w:jc w:val="both"/>
             </w:pPr>
             <w:r>
-              <w:t xml:space="preserve">É registrado a </w:t>
-            </w:r>
-            <w:r>
-              <w:t>exclusão</w:t>
-            </w:r>
-            <w:r>
-              <w:t xml:space="preserve"> da linha no histórico de alterações do empreendedor.</w:t>
+              <w:t>É passado feedback ao gerente de relacionamentos que a tabela onde o empreendedor adicionou a linha foi editada desde a última avaliação</w:t>
             </w:r>
           </w:p>
         </w:tc>
@@ -418,13 +519,710 @@
               </w:rPr>
               <w:t>Passou</w:t>
             </w:r>
-            <w:bookmarkStart w:id="0" w:name="_GoBack"/>
-            <w:bookmarkEnd w:id="0"/>
+          </w:p>
+        </w:tc>
+      </w:tr>
+      <w:bookmarkEnd w:id="0"/>
+      <w:tr>
+        <w:tc>
+          <w:tcPr>
+            <w:tcW w:w="627" w:type="dxa"/>
+          </w:tcPr>
+          <w:p>
+            <w:pPr>
+              <w:jc w:val="center"/>
+              <w:rPr>
+                <w:b/>
+              </w:rPr>
+            </w:pPr>
+            <w:r>
+              <w:rPr>
+                <w:b/>
+              </w:rPr>
+              <w:t>3</w:t>
+            </w:r>
+          </w:p>
+        </w:tc>
+        <w:tc>
+          <w:tcPr>
+            <w:tcW w:w="3769" w:type="dxa"/>
+          </w:tcPr>
+          <w:p>
+            <w:pPr>
+              <w:pStyle w:val="PargrafodaLista1"/>
+              <w:numPr>
+                <w:ilvl w:val="0"/>
+                <w:numId w:val="1"/>
+              </w:numPr>
+              <w:jc w:val="both"/>
+              <w:rPr>
+                <w:b/>
+              </w:rPr>
+            </w:pPr>
+            <w:r>
+              <w:rPr>
+                <w:b/>
+              </w:rPr>
+              <w:t xml:space="preserve">Estar </w:t>
+            </w:r>
+            <w:proofErr w:type="spellStart"/>
+            <w:r>
+              <w:rPr>
+                <w:b/>
+              </w:rPr>
+              <w:t>logado</w:t>
+            </w:r>
+            <w:proofErr w:type="spellEnd"/>
+            <w:r>
+              <w:rPr>
+                <w:b/>
+              </w:rPr>
+              <w:t xml:space="preserve"> como empreendedor, e estar revisando um plano de negócio que já foi submetido.</w:t>
+            </w:r>
+          </w:p>
+        </w:tc>
+        <w:tc>
+          <w:tcPr>
+            <w:tcW w:w="4224" w:type="dxa"/>
+          </w:tcPr>
+          <w:p>
+            <w:pPr>
+              <w:jc w:val="both"/>
+              <w:rPr>
+                <w:b/>
+              </w:rPr>
+            </w:pPr>
+            <w:r>
+              <w:rPr>
+                <w:b/>
+              </w:rPr>
+              <w:t>O empreendedor exclui uma linha de custos fixos na tabela.</w:t>
+            </w:r>
+          </w:p>
+        </w:tc>
+        <w:tc>
+          <w:tcPr>
+            <w:tcW w:w="3613" w:type="dxa"/>
+          </w:tcPr>
+          <w:p>
+            <w:pPr>
+              <w:jc w:val="both"/>
+            </w:pPr>
+            <w:r>
+              <w:t>É registrado a exclusão da linha no histórico de alterações do empreendedor.</w:t>
+            </w:r>
+          </w:p>
+        </w:tc>
+        <w:tc>
+          <w:tcPr>
+            <w:tcW w:w="1987" w:type="dxa"/>
+          </w:tcPr>
+          <w:p>
+            <w:pPr>
+              <w:jc w:val="both"/>
+              <w:rPr>
+                <w:color w:val="FF0000"/>
+                <w:highlight w:val="green"/>
+              </w:rPr>
+            </w:pPr>
+            <w:r>
+              <w:rPr>
+                <w:color w:val="FF0000"/>
+                <w:highlight w:val="green"/>
+              </w:rPr>
+              <w:t>Passou</w:t>
+            </w:r>
+          </w:p>
+        </w:tc>
+      </w:tr>
+      <w:tr>
+        <w:tc>
+          <w:tcPr>
+            <w:tcW w:w="627" w:type="dxa"/>
+          </w:tcPr>
+          <w:p>
+            <w:pPr>
+              <w:jc w:val="center"/>
+              <w:rPr>
+                <w:b/>
+              </w:rPr>
+            </w:pPr>
+            <w:r>
+              <w:rPr>
+                <w:b/>
+              </w:rPr>
+              <w:t>4</w:t>
+            </w:r>
+          </w:p>
+        </w:tc>
+        <w:tc>
+          <w:tcPr>
+            <w:tcW w:w="3769" w:type="dxa"/>
+          </w:tcPr>
+          <w:p>
+            <w:pPr>
+              <w:pStyle w:val="PargrafodaLista1"/>
+              <w:numPr>
+                <w:ilvl w:val="0"/>
+                <w:numId w:val="1"/>
+              </w:numPr>
+              <w:jc w:val="both"/>
+              <w:rPr>
+                <w:b/>
+              </w:rPr>
+            </w:pPr>
+            <w:r>
+              <w:rPr>
+                <w:b/>
+              </w:rPr>
+              <w:t xml:space="preserve">Estar </w:t>
+            </w:r>
+            <w:proofErr w:type="spellStart"/>
+            <w:r>
+              <w:rPr>
+                <w:b/>
+              </w:rPr>
+              <w:t>logado</w:t>
+            </w:r>
+            <w:proofErr w:type="spellEnd"/>
+            <w:r>
+              <w:rPr>
+                <w:b/>
+              </w:rPr>
+              <w:t xml:space="preserve"> como gerente de relacionamentos, e estar avaliando um plano de negócio </w:t>
+            </w:r>
+            <w:proofErr w:type="spellStart"/>
+            <w:r>
+              <w:rPr>
+                <w:b/>
+              </w:rPr>
+              <w:t>reesubmetido</w:t>
+            </w:r>
+            <w:proofErr w:type="spellEnd"/>
+            <w:r>
+              <w:rPr>
+                <w:b/>
+              </w:rPr>
+              <w:t>.</w:t>
+            </w:r>
+          </w:p>
+        </w:tc>
+        <w:tc>
+          <w:tcPr>
+            <w:tcW w:w="4224" w:type="dxa"/>
+          </w:tcPr>
+          <w:p>
+            <w:pPr>
+              <w:jc w:val="both"/>
+              <w:rPr>
+                <w:b/>
+              </w:rPr>
+            </w:pPr>
+            <w:r>
+              <w:rPr>
+                <w:b/>
+              </w:rPr>
+              <w:t xml:space="preserve">O empreendedor </w:t>
+            </w:r>
+            <w:r>
+              <w:rPr>
+                <w:b/>
+              </w:rPr>
+              <w:t>exclui</w:t>
+            </w:r>
+            <w:r>
+              <w:rPr>
+                <w:b/>
+              </w:rPr>
+              <w:t xml:space="preserve"> uma linha na tabela de custos fixos desde a última avaliação</w:t>
+            </w:r>
+          </w:p>
+        </w:tc>
+        <w:tc>
+          <w:tcPr>
+            <w:tcW w:w="3613" w:type="dxa"/>
+          </w:tcPr>
+          <w:p>
+            <w:pPr>
+              <w:jc w:val="both"/>
+            </w:pPr>
+            <w:r>
+              <w:t xml:space="preserve">É passado feedback ao gerente de relacionamentos que a tabela onde o empreendedor </w:t>
+            </w:r>
+            <w:r>
+              <w:t>excluiu</w:t>
+            </w:r>
+            <w:r>
+              <w:t xml:space="preserve"> a linha foi editada desde a última avaliação</w:t>
+            </w:r>
+          </w:p>
+        </w:tc>
+        <w:tc>
+          <w:tcPr>
+            <w:tcW w:w="1987" w:type="dxa"/>
+          </w:tcPr>
+          <w:p>
+            <w:pPr>
+              <w:jc w:val="both"/>
+              <w:rPr>
+                <w:color w:val="FF0000"/>
+                <w:highlight w:val="green"/>
+              </w:rPr>
+            </w:pPr>
+            <w:r>
+              <w:rPr>
+                <w:color w:val="FF0000"/>
+                <w:highlight w:val="green"/>
+              </w:rPr>
+              <w:t>Passou</w:t>
+            </w:r>
+          </w:p>
+        </w:tc>
+      </w:tr>
+      <w:tr>
+        <w:tc>
+          <w:tcPr>
+            <w:tcW w:w="627" w:type="dxa"/>
+          </w:tcPr>
+          <w:p>
+            <w:pPr>
+              <w:jc w:val="center"/>
+              <w:rPr>
+                <w:b/>
+              </w:rPr>
+            </w:pPr>
+            <w:r>
+              <w:rPr>
+                <w:b/>
+              </w:rPr>
+              <w:t>5</w:t>
+            </w:r>
+          </w:p>
+        </w:tc>
+        <w:tc>
+          <w:tcPr>
+            <w:tcW w:w="3769" w:type="dxa"/>
+          </w:tcPr>
+          <w:p>
+            <w:pPr>
+              <w:pStyle w:val="PargrafodaLista1"/>
+              <w:numPr>
+                <w:ilvl w:val="0"/>
+                <w:numId w:val="1"/>
+              </w:numPr>
+              <w:jc w:val="both"/>
+              <w:rPr>
+                <w:b/>
+              </w:rPr>
+            </w:pPr>
+            <w:r>
+              <w:rPr>
+                <w:b/>
+              </w:rPr>
+              <w:t xml:space="preserve">Estar </w:t>
+            </w:r>
+            <w:proofErr w:type="spellStart"/>
+            <w:r>
+              <w:rPr>
+                <w:b/>
+              </w:rPr>
+              <w:t>logado</w:t>
+            </w:r>
+            <w:proofErr w:type="spellEnd"/>
+            <w:r>
+              <w:rPr>
+                <w:b/>
+              </w:rPr>
+              <w:t xml:space="preserve"> como empreendedor, e estar revisando um plano de negócio que já foi submetido.</w:t>
+            </w:r>
+          </w:p>
+        </w:tc>
+        <w:tc>
+          <w:tcPr>
+            <w:tcW w:w="4224" w:type="dxa"/>
+          </w:tcPr>
+          <w:p>
+            <w:pPr>
+              <w:jc w:val="both"/>
+              <w:rPr>
+                <w:b/>
+              </w:rPr>
+            </w:pPr>
+            <w:r>
+              <w:rPr>
+                <w:b/>
+              </w:rPr>
+              <w:t xml:space="preserve">O empreendedor </w:t>
+            </w:r>
+            <w:r>
+              <w:rPr>
+                <w:b/>
+              </w:rPr>
+              <w:t>altera</w:t>
+            </w:r>
+            <w:r>
+              <w:rPr>
+                <w:b/>
+              </w:rPr>
+              <w:t xml:space="preserve"> </w:t>
+            </w:r>
+            <w:r>
+              <w:rPr>
+                <w:b/>
+              </w:rPr>
+              <w:t xml:space="preserve">a descrição de </w:t>
+            </w:r>
+            <w:r>
+              <w:rPr>
+                <w:b/>
+              </w:rPr>
+              <w:t>uma linha de custos fixos na tabela</w:t>
+            </w:r>
+          </w:p>
+        </w:tc>
+        <w:tc>
+          <w:tcPr>
+            <w:tcW w:w="3613" w:type="dxa"/>
+          </w:tcPr>
+          <w:p>
+            <w:pPr>
+              <w:jc w:val="both"/>
+            </w:pPr>
+            <w:r>
+              <w:t xml:space="preserve">É registrado a </w:t>
+            </w:r>
+            <w:r>
+              <w:t>alteração da descrição</w:t>
+            </w:r>
+            <w:r>
+              <w:t xml:space="preserve"> da linha no histórico de alterações do empreendedor.</w:t>
+            </w:r>
+          </w:p>
+        </w:tc>
+        <w:tc>
+          <w:tcPr>
+            <w:tcW w:w="1987" w:type="dxa"/>
+          </w:tcPr>
+          <w:p>
+            <w:pPr>
+              <w:jc w:val="both"/>
+              <w:rPr>
+                <w:color w:val="FF0000"/>
+                <w:highlight w:val="green"/>
+              </w:rPr>
+            </w:pPr>
+            <w:r>
+              <w:rPr>
+                <w:color w:val="FF0000"/>
+                <w:highlight w:val="green"/>
+              </w:rPr>
+              <w:t>Passou</w:t>
+            </w:r>
+          </w:p>
+        </w:tc>
+      </w:tr>
+      <w:tr>
+        <w:tc>
+          <w:tcPr>
+            <w:tcW w:w="627" w:type="dxa"/>
+          </w:tcPr>
+          <w:p>
+            <w:pPr>
+              <w:jc w:val="center"/>
+              <w:rPr>
+                <w:b/>
+              </w:rPr>
+            </w:pPr>
+            <w:r>
+              <w:rPr>
+                <w:b/>
+              </w:rPr>
+              <w:t>6</w:t>
+            </w:r>
+          </w:p>
+        </w:tc>
+        <w:tc>
+          <w:tcPr>
+            <w:tcW w:w="3769" w:type="dxa"/>
+          </w:tcPr>
+          <w:p>
+            <w:pPr>
+              <w:pStyle w:val="PargrafodaLista1"/>
+              <w:numPr>
+                <w:ilvl w:val="0"/>
+                <w:numId w:val="1"/>
+              </w:numPr>
+              <w:jc w:val="both"/>
+              <w:rPr>
+                <w:b/>
+              </w:rPr>
+            </w:pPr>
+            <w:r>
+              <w:rPr>
+                <w:b/>
+              </w:rPr>
+              <w:t xml:space="preserve">Estar </w:t>
+            </w:r>
+            <w:proofErr w:type="spellStart"/>
+            <w:r>
+              <w:rPr>
+                <w:b/>
+              </w:rPr>
+              <w:t>logado</w:t>
+            </w:r>
+            <w:proofErr w:type="spellEnd"/>
+            <w:r>
+              <w:rPr>
+                <w:b/>
+              </w:rPr>
+              <w:t xml:space="preserve"> como gerente de relacionamentos, e estar avaliando um plano de negócio </w:t>
+            </w:r>
+            <w:proofErr w:type="spellStart"/>
+            <w:r>
+              <w:rPr>
+                <w:b/>
+              </w:rPr>
+              <w:t>reesubmetido</w:t>
+            </w:r>
+            <w:proofErr w:type="spellEnd"/>
+            <w:r>
+              <w:rPr>
+                <w:b/>
+              </w:rPr>
+              <w:t>.</w:t>
+            </w:r>
+          </w:p>
+        </w:tc>
+        <w:tc>
+          <w:tcPr>
+            <w:tcW w:w="4224" w:type="dxa"/>
+          </w:tcPr>
+          <w:p>
+            <w:pPr>
+              <w:jc w:val="both"/>
+              <w:rPr>
+                <w:b/>
+              </w:rPr>
+            </w:pPr>
+            <w:r>
+              <w:rPr>
+                <w:b/>
+              </w:rPr>
+              <w:t>O empreendedor altera a descrição de uma linha de custos fixos na tabela</w:t>
+            </w:r>
+            <w:r>
+              <w:rPr>
+                <w:b/>
+              </w:rPr>
+              <w:t xml:space="preserve"> desde a última avaliação</w:t>
+            </w:r>
+          </w:p>
+        </w:tc>
+        <w:tc>
+          <w:tcPr>
+            <w:tcW w:w="3613" w:type="dxa"/>
+          </w:tcPr>
+          <w:p>
+            <w:pPr>
+              <w:jc w:val="both"/>
+            </w:pPr>
+            <w:r>
+              <w:t xml:space="preserve">É passado feedback ao gerente de relacionamentos que a tabela onde o empreendedor </w:t>
+            </w:r>
+            <w:r>
+              <w:t>alterou a descrição</w:t>
+            </w:r>
+            <w:r>
+              <w:t xml:space="preserve"> </w:t>
+            </w:r>
+            <w:r>
+              <w:t>d</w:t>
+            </w:r>
+            <w:r>
+              <w:t>a linha foi editada desde a última avaliação</w:t>
+            </w:r>
+          </w:p>
+        </w:tc>
+        <w:tc>
+          <w:tcPr>
+            <w:tcW w:w="1987" w:type="dxa"/>
+          </w:tcPr>
+          <w:p>
+            <w:pPr>
+              <w:jc w:val="both"/>
+              <w:rPr>
+                <w:color w:val="FF0000"/>
+                <w:highlight w:val="green"/>
+              </w:rPr>
+            </w:pPr>
+            <w:r>
+              <w:rPr>
+                <w:color w:val="FF0000"/>
+                <w:highlight w:val="green"/>
+              </w:rPr>
+              <w:t>Passou</w:t>
+            </w:r>
+          </w:p>
+        </w:tc>
+      </w:tr>
+      <w:tr>
+        <w:tc>
+          <w:tcPr>
+            <w:tcW w:w="627" w:type="dxa"/>
+          </w:tcPr>
+          <w:p>
+            <w:pPr>
+              <w:jc w:val="center"/>
+              <w:rPr>
+                <w:b/>
+              </w:rPr>
+            </w:pPr>
+            <w:r>
+              <w:rPr>
+                <w:b/>
+              </w:rPr>
+              <w:lastRenderedPageBreak/>
+              <w:t>7</w:t>
+            </w:r>
+          </w:p>
+        </w:tc>
+        <w:tc>
+          <w:tcPr>
+            <w:tcW w:w="3769" w:type="dxa"/>
+          </w:tcPr>
+          <w:p>
+            <w:pPr>
+              <w:pStyle w:val="PargrafodaLista1"/>
+              <w:numPr>
+                <w:ilvl w:val="0"/>
+                <w:numId w:val="1"/>
+              </w:numPr>
+              <w:jc w:val="both"/>
+              <w:rPr>
+                <w:b/>
+              </w:rPr>
+            </w:pPr>
+            <w:r>
+              <w:rPr>
+                <w:b/>
+              </w:rPr>
+              <w:t xml:space="preserve">Estar </w:t>
+            </w:r>
+            <w:proofErr w:type="spellStart"/>
+            <w:r>
+              <w:rPr>
+                <w:b/>
+              </w:rPr>
+              <w:t>logado</w:t>
+            </w:r>
+            <w:proofErr w:type="spellEnd"/>
+            <w:r>
+              <w:rPr>
+                <w:b/>
+              </w:rPr>
+              <w:t xml:space="preserve"> como empreendedor, e estar revisando um plano de negócio que já foi submetido.</w:t>
+            </w:r>
+          </w:p>
+        </w:tc>
+        <w:tc>
+          <w:tcPr>
+            <w:tcW w:w="4224" w:type="dxa"/>
+          </w:tcPr>
+          <w:p>
+            <w:pPr>
+              <w:jc w:val="both"/>
+              <w:rPr>
+                <w:b/>
+              </w:rPr>
+            </w:pPr>
+            <w:r>
+              <w:rPr>
+                <w:b/>
+              </w:rPr>
+              <w:t xml:space="preserve">O empreendedor altera </w:t>
+            </w:r>
+            <w:r>
+              <w:rPr>
+                <w:b/>
+              </w:rPr>
+              <w:t xml:space="preserve">o valor do custo </w:t>
+            </w:r>
+            <w:r>
+              <w:rPr>
+                <w:b/>
+              </w:rPr>
+              <w:t>de uma linha de custos fixos na tabela</w:t>
+            </w:r>
+          </w:p>
+        </w:tc>
+        <w:tc>
+          <w:tcPr>
+            <w:tcW w:w="3613" w:type="dxa"/>
+          </w:tcPr>
+          <w:p>
+            <w:pPr>
+              <w:jc w:val="both"/>
+            </w:pPr>
+            <w:r>
+              <w:t xml:space="preserve">É passado feedback ao gerente de relacionamentos que a tabela onde o empreendedor alterou </w:t>
+            </w:r>
+            <w:r>
+              <w:t>o valor do custo da</w:t>
+            </w:r>
+            <w:r>
+              <w:t xml:space="preserve"> </w:t>
+            </w:r>
+            <w:r>
+              <w:t>tabela</w:t>
+            </w:r>
+            <w:r>
+              <w:t xml:space="preserve"> foi editada desde a última avaliação</w:t>
+            </w:r>
+          </w:p>
+        </w:tc>
+        <w:tc>
+          <w:tcPr>
+            <w:tcW w:w="1987" w:type="dxa"/>
+          </w:tcPr>
+          <w:p>
+            <w:pPr>
+              <w:jc w:val="both"/>
+              <w:rPr>
+                <w:color w:val="FF0000"/>
+                <w:highlight w:val="green"/>
+              </w:rPr>
+            </w:pPr>
+            <w:r>
+              <w:rPr>
+                <w:color w:val="FF0000"/>
+                <w:highlight w:val="green"/>
+              </w:rPr>
+              <w:t>Passou</w:t>
+            </w:r>
           </w:p>
         </w:tc>
       </w:tr>
     </w:tbl>
-    <w:p/>
+    <w:p>
+      <w:r>
+        <w:rPr>
+          <mc:AlternateContent>
+            <mc:Choice Requires="w16se"/>
+            <mc:Fallback>
+              <w:rFonts w:ascii="Segoe UI Emoji" w:eastAsia="Segoe UI Emoji" w:hAnsi="Segoe UI Emoji" w:cs="Segoe UI Emoji"/>
+            </mc:Fallback>
+          </mc:AlternateContent>
+        </w:rPr>
+        <mc:AlternateContent>
+          <mc:Choice Requires="w16se">
+            <w16se:symEx w16se:font="Segoe UI Emoji" w16se:char="2122"/>
+          </mc:Choice>
+          <mc:Fallback>
+            <w:t>™</w:t>
+          </mc:Fallback>
+        </mc:AlternateContent>
+      </w:r>
+    </w:p>
     <w:p/>
     <w:p/>
     <w:p/>

</xml_diff>